<commit_message>
modified plan for preasi
</commit_message>
<xml_diff>
--- a/Plan for presentation.docx
+++ b/Plan for presentation.docx
@@ -30,21 +30,7 @@
         <w:rPr>
           <w:b/>
         </w:rPr>
-        <w:t xml:space="preserve">Introduction </w:t>
-      </w:r>
-      <w:proofErr w:type="gramStart"/>
-      <w:r>
-        <w:rPr>
-          <w:b/>
-        </w:rPr>
-        <w:t>till  slide</w:t>
-      </w:r>
-      <w:proofErr w:type="gramEnd"/>
-      <w:r>
-        <w:rPr>
-          <w:b/>
-        </w:rPr>
-        <w:t xml:space="preserve">5 – Linh </w:t>
+        <w:t xml:space="preserve">Introduction till  slide5 – Linh </w:t>
       </w:r>
       <w:r>
         <w:rPr>
@@ -55,50 +41,13 @@
     </w:p>
     <w:p>
       <w:r>
-        <w:t xml:space="preserve">Linh: … so this was the plan for our project we made up </w:t>
-      </w:r>
-      <w:proofErr w:type="spellStart"/>
-      <w:r>
-        <w:t>nd</w:t>
-      </w:r>
-      <w:proofErr w:type="spellEnd"/>
-      <w:r>
-        <w:t xml:space="preserve"> as you </w:t>
-      </w:r>
-      <w:proofErr w:type="gramStart"/>
-      <w:r>
-        <w:t>see  after</w:t>
-      </w:r>
-      <w:proofErr w:type="gramEnd"/>
-      <w:r>
-        <w:t xml:space="preserve"> the Research part where we decided what to use and stuff, the implementation part was </w:t>
-      </w:r>
-      <w:proofErr w:type="spellStart"/>
-      <w:r>
-        <w:t>splitted</w:t>
-      </w:r>
-      <w:proofErr w:type="spellEnd"/>
-      <w:r>
-        <w:t xml:space="preserve"> up with several small goals to achieve</w:t>
-      </w:r>
-    </w:p>
-    <w:p>
-      <w:r>
-        <w:t xml:space="preserve">Herbert: yea so the first part was </w:t>
-      </w:r>
-      <w:proofErr w:type="spellStart"/>
-      <w:r>
-        <w:t>of</w:t>
-      </w:r>
-      <w:proofErr w:type="spellEnd"/>
-      <w:r>
-        <w:t xml:space="preserve"> to do the preprocessing </w:t>
-      </w:r>
-      <w:proofErr w:type="gramStart"/>
-      <w:r>
-        <w:t>…..</w:t>
-      </w:r>
-      <w:proofErr w:type="gramEnd"/>
+        <w:t>Linh: … so this was the plan for our project we made up nd as you see  after the Research part where we decided what to use and stuff, the implementation part was splitted up with several small goals to achieve</w:t>
+      </w:r>
+    </w:p>
+    <w:p>
+      <w:r>
+        <w:t>Herbert: yea so the first part was of to do the preprocessing …..</w:t>
+      </w:r>
     </w:p>
     <w:p/>
     <w:p>
@@ -211,21 +160,7 @@
         <w:rPr>
           <w:b/>
         </w:rPr>
-        <w:t xml:space="preserve">showing and talking 1min finishing with the </w:t>
-      </w:r>
-      <w:proofErr w:type="gramStart"/>
-      <w:r>
-        <w:rPr>
-          <w:b/>
-        </w:rPr>
-        <w:t>words :</w:t>
-      </w:r>
-      <w:proofErr w:type="gramEnd"/>
-      <w:r>
-        <w:rPr>
-          <w:b/>
-        </w:rPr>
-        <w:t xml:space="preserve"> so you can see, everything works</w:t>
+        <w:t>showing and talking 1min finishing with the words : so you can see, everything works</w:t>
       </w:r>
       <w:r>
         <w:rPr>
@@ -290,6 +225,19 @@
           <w:b/>
         </w:rPr>
       </w:pPr>
+    </w:p>
+    <w:p>
+      <w:pPr>
+        <w:rPr>
+          <w:b/>
+        </w:rPr>
+      </w:pPr>
+      <w:r>
+        <w:rPr>
+          <w:b/>
+        </w:rPr>
+        <w:t>xxx</w:t>
+      </w:r>
       <w:bookmarkStart w:id="0" w:name="_GoBack"/>
       <w:bookmarkEnd w:id="0"/>
     </w:p>

</xml_diff>